<commit_message>
added my and Verka Kristoto poetry
</commit_message>
<xml_diff>
--- a/in_work/SEX.docx
+++ b/in_work/SEX.docx
@@ -21,28 +21,18 @@
     </w:p>
     <w:p>
       <w:r>
-        <w:t xml:space="preserve">Сказку поёт </w:t>
-      </w:r>
-      <w:proofErr w:type="gramStart"/>
-      <w:r>
-        <w:t>многоликий</w:t>
-      </w:r>
-      <w:proofErr w:type="gramEnd"/>
+        <w:t>Сказку поёт многоликий</w:t>
+      </w:r>
+      <w:r>
+        <w:t>,</w:t>
+      </w:r>
       <w:r>
         <w:t xml:space="preserve"> но старый знакомый поэт.</w:t>
       </w:r>
     </w:p>
     <w:p>
       <w:r>
-        <w:t xml:space="preserve">Сонность прогнать и стряхнуть чтобы груз </w:t>
-      </w:r>
-      <w:proofErr w:type="gramStart"/>
-      <w:r>
-        <w:t>накопившихся  лет</w:t>
-      </w:r>
-      <w:proofErr w:type="gramEnd"/>
-      <w:r>
-        <w:t>,</w:t>
+        <w:t>Сонность прогнать и стряхнуть чтобы груз накопившихся лет,</w:t>
       </w:r>
     </w:p>
     <w:p>
@@ -127,10 +117,7 @@
     </w:p>
     <w:p>
       <w:r>
-        <w:t>Где-то вдали на высо</w:t>
-      </w:r>
-      <w:r>
-        <w:t>кой-высокой горе на лугу,</w:t>
+        <w:t>Где-то вдали на высокой-высокой горе на лугу,</w:t>
       </w:r>
     </w:p>
     <w:p>
@@ -148,6 +135,7 @@
         <w:t>Ждали порыва, когда их окончится кроткая жизнь.</w:t>
       </w:r>
     </w:p>
+    <w:p/>
     <w:p>
       <w:r>
         <w:t>Раньше, недавно, как тысячи маленьких солнц среди трав,</w:t>
@@ -155,10 +143,7 @@
     </w:p>
     <w:p>
       <w:r>
-        <w:t xml:space="preserve">Пчелам светили они, и </w:t>
-      </w:r>
-      <w:r>
-        <w:t>дарили прохладный нектар.</w:t>
+        <w:t>Пчелам светили они, и дарили прохладный нектар.</w:t>
       </w:r>
     </w:p>
     <w:p>
@@ -201,10 +186,7 @@
     </w:p>
     <w:p>
       <w:r>
-        <w:t xml:space="preserve">Кудрями - кольцами пышными. Нежна </w:t>
-      </w:r>
-      <w:r>
-        <w:t>она и чиста</w:t>
+        <w:t>Кудрями - кольцами пышными. Нежна она и чиста</w:t>
       </w:r>
     </w:p>
     <w:p>
@@ -247,14 +229,17 @@
     </w:p>
     <w:p>
       <w:r>
-        <w:t xml:space="preserve">Ночью приходит мороз на окне </w:t>
-      </w:r>
-      <w:r>
-        <w:t>рисовать вензеля.</w:t>
-      </w:r>
-    </w:p>
-    <w:p/>
-    <w:p>
+        <w:t>Ночью приходит мороз на окне рисовать вензеля.</w:t>
+      </w:r>
+    </w:p>
+    <w:p/>
+    <w:p>
+      <w:pPr>
+        <w:rPr>
+          <w:b/>
+          <w:bCs/>
+        </w:rPr>
+      </w:pPr>
       <w:bookmarkStart w:id="4" w:name="docs-internal-guid-394a0117-7fff-5663-1d"/>
       <w:bookmarkEnd w:id="4"/>
       <w:r>
@@ -262,6 +247,153 @@
           <w:b/>
           <w:bCs/>
         </w:rPr>
+        <w:t>2022-01-17_Подорожник</w:t>
+      </w:r>
+    </w:p>
+    <w:p>
+      <w:r>
+        <w:t>Быстрые ноги неслись, головы не послушав совет.</w:t>
+      </w:r>
+    </w:p>
+    <w:p>
+      <w:r>
+        <w:t>Молодость полнила жилы желая исследовать свет.</w:t>
+      </w:r>
+    </w:p>
+    <w:p>
+      <w:r>
+        <w:t>Взор упустил, на дороге лежащий невзрачно, предмет.</w:t>
+      </w:r>
+    </w:p>
+    <w:p>
+      <w:r>
+        <w:t>Весь мальчуган, словно сокол, пикирует быстро в кювет.</w:t>
+      </w:r>
+    </w:p>
+    <w:p>
+      <w:r>
+        <w:t>Локти с коленками камни окрасили в розовый цвет.</w:t>
+      </w:r>
+    </w:p>
+    <w:p>
+      <w:r>
+        <w:t>Красные капли сочатся, но цел молодецкий скелет.</w:t>
+      </w:r>
+    </w:p>
+    <w:p/>
+    <w:p>
+      <w:r>
+        <w:t>Он не смущен, не страшится, он духом силен как титан.</w:t>
+      </w:r>
+    </w:p>
+    <w:p>
+      <w:r>
+        <w:t xml:space="preserve">Зелень в руках </w:t>
+      </w:r>
+      <w:proofErr w:type="spellStart"/>
+      <w:r>
+        <w:t>расминает</w:t>
+      </w:r>
+      <w:proofErr w:type="spellEnd"/>
+      <w:r>
+        <w:t xml:space="preserve"> и лечит </w:t>
+      </w:r>
+      <w:proofErr w:type="spellStart"/>
+      <w:r>
+        <w:t>коленков</w:t>
+      </w:r>
+      <w:proofErr w:type="spellEnd"/>
+      <w:r>
+        <w:t xml:space="preserve"> изъян.</w:t>
+      </w:r>
+    </w:p>
+    <w:p>
+      <w:r>
+        <w:t>Лучше любого лекарства от ссадин, царапин и ран</w:t>
+      </w:r>
+    </w:p>
+    <w:p>
+      <w:r>
+        <w:t>Лист придорожный, и знает об этом любой мальчуган.</w:t>
+      </w:r>
+    </w:p>
+    <w:p>
+      <w:r>
+        <w:br w:type="page"/>
+      </w:r>
+    </w:p>
+    <w:p>
+      <w:pPr>
+        <w:rPr>
+          <w:b/>
+          <w:bCs/>
+        </w:rPr>
+      </w:pPr>
+    </w:p>
+    <w:p>
+      <w:pPr>
+        <w:rPr>
+          <w:b/>
+          <w:bCs/>
+        </w:rPr>
+      </w:pPr>
+      <w:r>
+        <w:rPr>
+          <w:b/>
+          <w:bCs/>
+        </w:rPr>
+        <w:t>2022-01-31_Тмин</w:t>
+      </w:r>
+    </w:p>
+    <w:p>
+      <w:r>
+        <w:t>Юности месяц зашел, на пороге другая пора</w:t>
+      </w:r>
+    </w:p>
+    <w:p>
+      <w:r>
+        <w:t>С пятым, по-старому, месяцем вместе приходит жара.</w:t>
+      </w:r>
+    </w:p>
+    <w:p>
+      <w:r>
+        <w:t>Крепкий, забористый зной припекает озимый посев</w:t>
+      </w:r>
+    </w:p>
+    <w:p>
+      <w:r>
+        <w:t>Ветер купаясь в усаженных плотно, рождающих хлеб,</w:t>
+      </w:r>
+    </w:p>
+    <w:p>
+      <w:r>
+        <w:t>Травах, впитавших до края весь, солнцем подаренный, свет.</w:t>
+      </w:r>
+    </w:p>
+    <w:p>
+      <w:r>
+        <w:t>Смотрит украдкой как дочери юные славных мужчин</w:t>
+      </w:r>
+    </w:p>
+    <w:p>
+      <w:r>
+        <w:t>В диких полях собирают в букеты подсушенный тмин.</w:t>
+      </w:r>
+    </w:p>
+    <w:p>
+      <w:pPr>
+        <w:rPr>
+          <w:b/>
+          <w:bCs/>
+        </w:rPr>
+      </w:pPr>
+    </w:p>
+    <w:p>
+      <w:r>
+        <w:rPr>
+          <w:b/>
+          <w:bCs/>
+        </w:rPr>
         <w:t>2022-01-09_Рябина</w:t>
       </w:r>
     </w:p>
@@ -302,10 +434,7 @@
     <w:p/>
     <w:p>
       <w:r>
-        <w:t xml:space="preserve">Пышное платье </w:t>
-      </w:r>
-      <w:r>
-        <w:t>снимает и, легкую зелень надев,</w:t>
+        <w:t>Пышное платье снимает и, легкую зелень надев,</w:t>
       </w:r>
     </w:p>
     <w:p>
@@ -337,13 +466,7 @@
         <w:rPr>
           <w:sz w:val="22"/>
         </w:rPr>
-        <w:t>Холод низвергнут совсем, не н</w:t>
-      </w:r>
-      <w:r>
-        <w:rPr>
-          <w:sz w:val="22"/>
-        </w:rPr>
-        <w:t>аступит зима никогда”.</w:t>
+        <w:t>Холод низвергнут совсем, не наступит зима никогда”.</w:t>
       </w:r>
     </w:p>
     <w:p>
@@ -393,11 +516,7 @@
     </w:p>
     <w:p>
       <w:r>
-        <w:lastRenderedPageBreak/>
-        <w:t xml:space="preserve">Ночью мороз набежал, вся побита </w:t>
-      </w:r>
-      <w:r>
-        <w:t>листва и трава.</w:t>
+        <w:t>Ночью мороз набежал, вся побита листва и трава.</w:t>
       </w:r>
     </w:p>
     <w:p>
@@ -431,10 +550,7 @@
     </w:p>
     <w:p>
       <w:r>
-        <w:t xml:space="preserve">Лес солидарно оранжево-желтый оформил </w:t>
-      </w:r>
-      <w:r>
-        <w:t>декор.</w:t>
+        <w:t>Лес солидарно оранжево-желтый оформил декор.</w:t>
       </w:r>
     </w:p>
     <w:p/>
@@ -466,10 +582,7 @@
     <w:p/>
     <w:p>
       <w:r>
-        <w:t>Пухом морозным бескрайний простор застелил Снег</w:t>
-      </w:r>
-      <w:r>
-        <w:t>опад.</w:t>
+        <w:t>Пухом морозным бескрайний простор застелил Снегопад.</w:t>
       </w:r>
     </w:p>
     <w:p>
@@ -484,10 +597,7 @@
     </w:p>
     <w:p>
       <w:r>
-        <w:t>Верит, т</w:t>
-      </w:r>
-      <w:r>
-        <w:t xml:space="preserve">епло </w:t>
+        <w:t xml:space="preserve">Верит, тепло </w:t>
       </w:r>
       <w:proofErr w:type="gramStart"/>
       <w:r>
@@ -498,191 +608,15 @@
         <w:t xml:space="preserve"> вернется в родное жилье</w:t>
       </w:r>
     </w:p>
-    <w:p/>
-    <w:p>
-      <w:pPr>
-        <w:rPr>
-          <w:b/>
-          <w:bCs/>
-        </w:rPr>
-      </w:pPr>
+    <w:p>
       <w:bookmarkStart w:id="5" w:name="docs-internal-guid-fcfb2627-7fff-9fb1-d3"/>
       <w:bookmarkEnd w:id="5"/>
       <w:r>
-        <w:rPr>
-          <w:b/>
-          <w:bCs/>
-        </w:rPr>
-        <w:t>2022-01-17_Подорожник</w:t>
-      </w:r>
-    </w:p>
-    <w:p>
-      <w:r>
-        <w:t>Быстрые ноги неслись, головы не послушав совет.</w:t>
-      </w:r>
-    </w:p>
-    <w:p>
-      <w:r>
-        <w:t>Молодость полнила жилы желая иссл</w:t>
-      </w:r>
-      <w:r>
-        <w:t>едовать свет.</w:t>
-      </w:r>
-    </w:p>
-    <w:p>
-      <w:r>
-        <w:t>Взор упустил, на дороге лежащий невзрачно, предмет.</w:t>
-      </w:r>
-    </w:p>
-    <w:p>
-      <w:r>
-        <w:t>Весь мальчуган, словно сокол, пикирует быстро в кювет.</w:t>
-      </w:r>
-    </w:p>
-    <w:p>
-      <w:r>
-        <w:t>Локти с коленками камни окрасили в розовый цвет.</w:t>
-      </w:r>
-    </w:p>
-    <w:p>
-      <w:r>
-        <w:t>Красные капли сочатся, но цел молодецкий скелет.</w:t>
-      </w:r>
-    </w:p>
-    <w:p/>
-    <w:p>
-      <w:r>
-        <w:t>Он не смущен, не страшится, он духом</w:t>
-      </w:r>
-      <w:r>
-        <w:t xml:space="preserve"> силен как титан.</w:t>
-      </w:r>
-    </w:p>
-    <w:p>
-      <w:r>
-        <w:t>Зелень в руках раз</w:t>
-      </w:r>
-      <w:r>
-        <w:t xml:space="preserve">минает и лечит </w:t>
-      </w:r>
-      <w:proofErr w:type="spellStart"/>
-      <w:r>
-        <w:t>коленков</w:t>
-      </w:r>
-      <w:proofErr w:type="spellEnd"/>
-      <w:r>
-        <w:t xml:space="preserve"> изъян.</w:t>
-      </w:r>
-    </w:p>
-    <w:p>
-      <w:r>
-        <w:t>Лучше любого лекарства от ссадин, царапин и ран</w:t>
-      </w:r>
-    </w:p>
-    <w:p>
-      <w:r>
-        <w:t>Лист придорожный, и знает об этом любой мальчуган.</w:t>
-      </w:r>
-    </w:p>
-    <w:p/>
-    <w:p>
-      <w:pPr>
-        <w:rPr>
-          <w:b/>
-          <w:bCs/>
-        </w:rPr>
-      </w:pPr>
-      <w:r>
-        <w:rPr>
-          <w:b/>
-          <w:bCs/>
-        </w:rPr>
-        <w:t>2022-01-31_Тмин</w:t>
-      </w:r>
-    </w:p>
-    <w:p>
-      <w:r>
-        <w:t>Юности месяц зашел, на пороге другая пора</w:t>
-      </w:r>
-    </w:p>
-    <w:p>
-      <w:r>
-        <w:t>С пятым, по-</w:t>
-      </w:r>
-      <w:r>
-        <w:t>старому, месяцем вм</w:t>
-      </w:r>
-      <w:r>
-        <w:t>есте приходит жара.</w:t>
-      </w:r>
-    </w:p>
-    <w:p>
-      <w:r>
-        <w:t>Крепкий, забористый зной припекает озимый посев</w:t>
-      </w:r>
-    </w:p>
-    <w:p>
-      <w:r>
-        <w:t>Ветер купаясь в усаженных плотно, рождающих хлеб,</w:t>
-      </w:r>
-    </w:p>
-    <w:p>
-      <w:r>
-        <w:t>Травах, впитавших до края весь, солнцем подаренный, свет.</w:t>
-      </w:r>
-    </w:p>
-    <w:p>
-      <w:r>
-        <w:t>Смотрит украдкой как дочери юные славных мужчин</w:t>
-      </w:r>
-    </w:p>
-    <w:p>
-      <w:r>
-        <w:t xml:space="preserve">В диких полях собирают в </w:t>
-      </w:r>
-      <w:r>
-        <w:t>букеты подсушенный тмин.</w:t>
-      </w:r>
-    </w:p>
-    <w:p/>
-    <w:p>
-      <w:pPr>
-        <w:rPr>
-          <w:b/>
-          <w:bCs/>
-        </w:rPr>
-      </w:pPr>
-      <w:r>
-        <w:rPr>
-          <w:b/>
-          <w:bCs/>
-        </w:rPr>
-        <w:t>2022-01-28_Ромашка</w:t>
-      </w:r>
-    </w:p>
-    <w:p>
-      <w:r>
-        <w:t xml:space="preserve">Солнышком желтым мелькает в полях этот Римский цветок, </w:t>
-      </w:r>
-    </w:p>
-    <w:p>
-      <w:r>
-        <w:t>Белый как снег, тонок, нежен и свеж у него лепесток.</w:t>
-      </w:r>
-    </w:p>
-    <w:p>
-      <w:r>
-        <w:t>В самом последнем хранится ответ на заветный вопрос.</w:t>
-      </w:r>
-    </w:p>
-    <w:p>
-      <w:r>
-        <w:t>Девицам чтобы не лить, в безответной любви, горьк</w:t>
-      </w:r>
-      <w:r>
-        <w:t>их слез.</w:t>
-      </w:r>
-    </w:p>
+        <w:br w:type="page"/>
+      </w:r>
+    </w:p>
+    <w:p/>
+    <w:p/>
     <w:p/>
     <w:p>
       <w:pPr>
@@ -701,10 +635,7 @@
     </w:p>
     <w:p>
       <w:r>
-        <w:t>Месяц апрель достает из-</w:t>
-      </w:r>
-      <w:r>
-        <w:t>под снега поля и луга.</w:t>
+        <w:t>Месяц апрель достает из-под снега поля и луга.</w:t>
       </w:r>
     </w:p>
     <w:p>
@@ -788,10 +719,7 @@
         </w:tabs>
       </w:pPr>
       <w:r>
-        <w:t>Солнце за край западает, последним лучо</w:t>
-      </w:r>
-      <w:r>
-        <w:t xml:space="preserve">м машет день. </w:t>
+        <w:t xml:space="preserve">Солнце за край западает, последним лучом машет день. </w:t>
       </w:r>
     </w:p>
     <w:p>
@@ -843,36 +771,17 @@
     </w:p>
     <w:p/>
     <w:p>
-      <w:pPr>
-        <w:rPr>
-          <w:b/>
-          <w:bCs/>
-        </w:rPr>
-      </w:pPr>
-      <w:r>
-        <w:rPr>
-          <w:b/>
-          <w:bCs/>
-        </w:rPr>
-        <w:t>2022-02-23_</w:t>
-      </w:r>
-      <w:r>
-        <w:rPr>
-          <w:b/>
-          <w:bCs/>
-        </w:rPr>
-        <w:t>папоротник</w:t>
-      </w:r>
-    </w:p>
-    <w:p>
-      <w:r>
-        <w:t>Сладк</w:t>
-      </w:r>
-      <w:r>
-        <w:t>им</w:t>
-      </w:r>
-      <w:r>
-        <w:t xml:space="preserve"> укутал сном лес, как родитель, с заботой Морфей.</w:t>
+      <w:r>
+        <w:rPr>
+          <w:b/>
+          <w:bCs/>
+        </w:rPr>
+        <w:t>2022-02-23_папоротник</w:t>
+      </w:r>
+    </w:p>
+    <w:p>
+      <w:r>
+        <w:t>Сладким укутал сном лес, как родитель, с заботой Морфей.</w:t>
       </w:r>
     </w:p>
     <w:p>
@@ -908,19 +817,188 @@
     </w:p>
     <w:p>
       <w:r>
-        <w:t xml:space="preserve">Жизнь без оглядки на смерть </w:t>
-      </w:r>
-      <w:r>
-        <w:t>— это</w:t>
-      </w:r>
+        <w:t>Жизнь без оглядки на смерть — это лучше, чем все из чудес.</w:t>
+      </w:r>
+    </w:p>
+    <w:p/>
+    <w:p>
+      <w:pPr>
+        <w:rPr>
+          <w:b/>
+          <w:bCs/>
+        </w:rPr>
+      </w:pPr>
+      <w:r>
+        <w:rPr>
+          <w:b/>
+          <w:bCs/>
+        </w:rPr>
+        <w:t>2022-02-28_</w:t>
+      </w:r>
+      <w:r>
+        <w:rPr>
+          <w:b/>
+          <w:bCs/>
+        </w:rPr>
+        <w:t>гвоздика</w:t>
+      </w:r>
+    </w:p>
+    <w:p>
+      <w:r>
+        <w:t>Мрак - заговорщик полночный, глаза заливает свинцом.</w:t>
+      </w:r>
+    </w:p>
+    <w:p>
+      <w:r>
+        <w:t>Лишь бы дождаться заветного «</w:t>
+      </w:r>
+      <w:proofErr w:type="spellStart"/>
+      <w:r>
+        <w:t>Grândola</w:t>
+      </w:r>
+      <w:proofErr w:type="spellEnd"/>
+      <w:r>
+        <w:t xml:space="preserve">, </w:t>
+      </w:r>
+      <w:proofErr w:type="spellStart"/>
+      <w:r>
+        <w:t>vila</w:t>
+      </w:r>
+      <w:proofErr w:type="spellEnd"/>
       <w:r>
         <w:t xml:space="preserve"> </w:t>
       </w:r>
-      <w:r>
-        <w:t>лучше,</w:t>
-      </w:r>
-      <w:r>
-        <w:t xml:space="preserve"> чем все из чудес.</w:t>
+      <w:proofErr w:type="spellStart"/>
+      <w:r>
+        <w:t>morena</w:t>
+      </w:r>
+      <w:proofErr w:type="spellEnd"/>
+      <w:r>
+        <w:t>».</w:t>
+      </w:r>
+    </w:p>
+    <w:p>
+      <w:r>
+        <w:t xml:space="preserve">Час, нет ответа, не верю, </w:t>
+      </w:r>
+      <w:r>
+        <w:t>наверное,</w:t>
+      </w:r>
+      <w:r>
+        <w:t xml:space="preserve"> подвел часовщик.</w:t>
+      </w:r>
+    </w:p>
+    <w:p>
+      <w:r>
+        <w:t>Вместо подснежников, братец Апрель, принеси нам гвоздик.</w:t>
+      </w:r>
+    </w:p>
+    <w:p/>
+    <w:p>
+      <w:pPr>
+        <w:rPr>
+          <w:b/>
+          <w:bCs/>
+        </w:rPr>
+      </w:pPr>
+      <w:r>
+        <w:rPr>
+          <w:b/>
+          <w:bCs/>
+        </w:rPr>
+        <w:t>2022-03-31_</w:t>
+      </w:r>
+      <w:r>
+        <w:rPr>
+          <w:b/>
+          <w:bCs/>
+        </w:rPr>
+        <w:t>шиповник</w:t>
+      </w:r>
+    </w:p>
+    <w:p>
+      <w:r>
+        <w:t>Ветки покрыты щетиной колючек седых. Лепестки</w:t>
+      </w:r>
+    </w:p>
+    <w:p>
+      <w:r>
+        <w:t>Нежных цветов лишь мгновение, день или два он хранит.</w:t>
+      </w:r>
+    </w:p>
+    <w:p>
+      <w:r>
+        <w:t>Не напоказ он цветет, он ценитель другой красоты.</w:t>
+      </w:r>
+    </w:p>
+    <w:p>
+      <w:r>
+        <w:t xml:space="preserve">Розы родитель - шиповник, живет чтобы жили плоды.  </w:t>
+      </w:r>
+    </w:p>
+    <w:p/>
+    <w:p>
+      <w:pPr>
+        <w:rPr>
+          <w:b/>
+          <w:bCs/>
+        </w:rPr>
+      </w:pPr>
+      <w:r>
+        <w:rPr>
+          <w:b/>
+          <w:bCs/>
+        </w:rPr>
+        <w:t>2022-0</w:t>
+      </w:r>
+      <w:r>
+        <w:rPr>
+          <w:b/>
+          <w:bCs/>
+        </w:rPr>
+        <w:t>4</w:t>
+      </w:r>
+      <w:r>
+        <w:rPr>
+          <w:b/>
+          <w:bCs/>
+        </w:rPr>
+        <w:t>-02_</w:t>
+      </w:r>
+      <w:r>
+        <w:rPr>
+          <w:b/>
+          <w:bCs/>
+        </w:rPr>
+        <w:t>клевер</w:t>
+      </w:r>
+    </w:p>
+    <w:p>
+      <w:r>
+        <w:t xml:space="preserve">В детстве я бегал босым, и бескрайний луг, весь в </w:t>
+      </w:r>
+      <w:proofErr w:type="spellStart"/>
+      <w:r>
+        <w:t>фиолете</w:t>
+      </w:r>
+      <w:proofErr w:type="spellEnd"/>
+      <w:r>
+        <w:t>,</w:t>
+      </w:r>
+    </w:p>
+    <w:p>
+      <w:r>
+        <w:t>Славу, богатство, любовь обещал, четырехлистный клевер</w:t>
+      </w:r>
+    </w:p>
+    <w:p>
+      <w:r>
+        <w:t>Если найду я средь прочих трехлистных. Но старость теперь</w:t>
+      </w:r>
+    </w:p>
+    <w:p>
+      <w:r>
+        <w:t>Шепчет: "оставь, не ищи, но люби лишь, надейся и верь".</w:t>
       </w:r>
     </w:p>
     <w:sectPr>
@@ -1410,9 +1488,6 @@
     <w:pPr>
       <w:suppressLineNumbers/>
     </w:pPr>
-    <w:rPr>
-      <w:lang/>
-    </w:rPr>
   </w:style>
 </w:styles>
 </file>

</xml_diff>